<commit_message>
update mo hinh training
</commit_message>
<xml_diff>
--- a/final_project/project_final-datavisualization-Dang_Le_Nin-2202088.docx
+++ b/final_project/project_final-datavisualization-Dang_Le_Nin-2202088.docx
@@ -1187,7 +1187,7 @@
         <w:rPr>
           <w:rtl w:val="0"/>
         </w:rPr>
-        <w:t xml:space="preserve"> Trực quan hóa phân phối các biến đầu vào (histogram, KDE plot).</w:t>
+        <w:t xml:space="preserve"> Trực quan hóa phân phối các biến đầu vào .</w:t>
         <w:br w:type="textWrapping"/>
       </w:r>
     </w:p>
@@ -1211,55 +1211,7 @@
         <w:rPr>
           <w:rtl w:val="0"/>
         </w:rPr>
-        <w:t xml:space="preserve"> Vẽ scatter plot giữa GRE, TOEFL, CGPA với Chance of Admit.</w:t>
-        <w:br w:type="textWrapping"/>
-      </w:r>
-    </w:p>
-    <w:p>
-      <w:pPr>
-        <w:numPr>
-          <w:ilvl w:val="0"/>
-          <w:numId w:val="2"/>
-        </w:numPr>
-        <w:spacing w:after="0" w:afterAutospacing="0" w:before="0" w:beforeAutospacing="0" w:lineRule="auto"/>
-        <w:ind w:left="1440" w:hanging="360"/>
-      </w:pPr>
-      <w:r>
-        <w:rPr>
-          <w:b w:val="1"/>
-          <w:rtl w:val="0"/>
-        </w:rPr>
-        <w:t xml:space="preserve">Bước 5:</w:t>
-      </w:r>
-      <w:r>
-        <w:rPr>
-          <w:rtl w:val="0"/>
-        </w:rPr>
-        <w:t xml:space="preserve"> Phân tích tương quan bằng biểu đồ heatmap.</w:t>
-        <w:br w:type="textWrapping"/>
-      </w:r>
-    </w:p>
-    <w:p>
-      <w:pPr>
-        <w:numPr>
-          <w:ilvl w:val="0"/>
-          <w:numId w:val="2"/>
-        </w:numPr>
-        <w:spacing w:after="0" w:afterAutospacing="0" w:before="0" w:beforeAutospacing="0" w:lineRule="auto"/>
-        <w:ind w:left="1440" w:hanging="360"/>
-      </w:pPr>
-      <w:r>
-        <w:rPr>
-          <w:b w:val="1"/>
-          <w:rtl w:val="0"/>
-        </w:rPr>
-        <w:t xml:space="preserve">Bước 6:</w:t>
-      </w:r>
-      <w:r>
-        <w:rPr>
-          <w:rtl w:val="0"/>
-        </w:rPr>
-        <w:t xml:space="preserve"> So sánh khả năng trúng tuyển giữa nhóm có và không có kinh nghiệm nghiên cứu (boxplot).</w:t>
+        <w:t xml:space="preserve"> Vẽ scatter plot giữa các thuộc tính với Chance of Admit.</w:t>
         <w:br w:type="textWrapping"/>
       </w:r>
     </w:p>
@@ -1277,13 +1229,13 @@
           <w:b w:val="1"/>
           <w:rtl w:val="0"/>
         </w:rPr>
-        <w:t xml:space="preserve">Bước 7: </w:t>
-      </w:r>
-      <w:r>
-        <w:rPr>
-          <w:rtl w:val="0"/>
-        </w:rPr>
-        <w:t xml:space="preserve">Đánh giá ảnh hưởng của University Rating, SOP và LOR.</w:t>
+        <w:t xml:space="preserve">Bước 5:</w:t>
+      </w:r>
+      <w:r>
+        <w:rPr>
+          <w:rtl w:val="0"/>
+        </w:rPr>
+        <w:t xml:space="preserve"> Phân tích tương quan bằng biểu đồ heatmap.</w:t>
         <w:br w:type="textWrapping"/>
       </w:r>
     </w:p>

</xml_diff>